<commit_message>
Menu Fait manque plus que les images et les action listener pour les Button
</commit_message>
<xml_diff>
--- a/Rapport_Projet_LO43_DELLA-PASQUA_NORO.docx
+++ b/Rapport_Projet_LO43_DELLA-PASQUA_NORO.docx
@@ -1,6 +1,6 @@
 
 <file path=word/document.xml><?xml version="1.0" encoding="utf-8"?>
-<w:document xmlns:wpc="http://schemas.microsoft.com/office/word/2010/wordprocessingCanvas" xmlns:mc="http://schemas.openxmlformats.org/markup-compatibility/2006" xmlns:o="urn:schemas-microsoft-com:office:office" xmlns:r="http://schemas.openxmlformats.org/officeDocument/2006/relationships" xmlns:m="http://schemas.openxmlformats.org/officeDocument/2006/math" xmlns:v="urn:schemas-microsoft-com:vml" xmlns:wp14="http://schemas.microsoft.com/office/word/2010/wordprocessingDrawing" xmlns:wp="http://schemas.openxmlformats.org/drawingml/2006/wordprocessingDrawing" xmlns:w10="urn:schemas-microsoft-com:office:word" xmlns:w="http://schemas.openxmlformats.org/wordprocessingml/2006/main" xmlns:w14="http://schemas.microsoft.com/office/word/2010/wordml" xmlns:w15="http://schemas.microsoft.com/office/word/2012/wordml" xmlns:wpg="http://schemas.microsoft.com/office/word/2010/wordprocessingGroup" xmlns:wpi="http://schemas.microsoft.com/office/word/2010/wordprocessingInk" xmlns:wne="http://schemas.microsoft.com/office/word/2006/wordml" xmlns:wps="http://schemas.microsoft.com/office/word/2010/wordprocessingShape" mc:Ignorable="w14 w15 wp14">
+<w:document xmlns:wpc="http://schemas.microsoft.com/office/word/2010/wordprocessingCanvas" xmlns:cx="http://schemas.microsoft.com/office/drawing/2014/chartex" xmlns:cx1="http://schemas.microsoft.com/office/drawing/2015/9/8/chartex" xmlns:cx2="http://schemas.microsoft.com/office/drawing/2015/10/21/chartex" xmlns:cx3="http://schemas.microsoft.com/office/drawing/2016/5/9/chartex" xmlns:cx4="http://schemas.microsoft.com/office/drawing/2016/5/10/chartex" xmlns:cx5="http://schemas.microsoft.com/office/drawing/2016/5/11/chartex" xmlns:cx6="http://schemas.microsoft.com/office/drawing/2016/5/12/chartex" xmlns:cx7="http://schemas.microsoft.com/office/drawing/2016/5/13/chartex" xmlns:cx8="http://schemas.microsoft.com/office/drawing/2016/5/14/chartex" xmlns:mc="http://schemas.openxmlformats.org/markup-compatibility/2006" xmlns:aink="http://schemas.microsoft.com/office/drawing/2016/ink" xmlns:am3d="http://schemas.microsoft.com/office/drawing/2017/model3d" xmlns:o="urn:schemas-microsoft-com:office:office" xmlns:r="http://schemas.openxmlformats.org/officeDocument/2006/relationships" xmlns:m="http://schemas.openxmlformats.org/officeDocument/2006/math" xmlns:v="urn:schemas-microsoft-com:vml" xmlns:wp14="http://schemas.microsoft.com/office/word/2010/wordprocessingDrawing" xmlns:wp="http://schemas.openxmlformats.org/drawingml/2006/wordprocessingDrawing" xmlns:w10="urn:schemas-microsoft-com:office:word" xmlns:w="http://schemas.openxmlformats.org/wordprocessingml/2006/main" xmlns:w14="http://schemas.microsoft.com/office/word/2010/wordml" xmlns:w15="http://schemas.microsoft.com/office/word/2012/wordml" xmlns:w16cid="http://schemas.microsoft.com/office/word/2016/wordml/cid" xmlns:w16se="http://schemas.microsoft.com/office/word/2015/wordml/symex" xmlns:wpg="http://schemas.microsoft.com/office/word/2010/wordprocessingGroup" xmlns:wpi="http://schemas.microsoft.com/office/word/2010/wordprocessingInk" xmlns:wne="http://schemas.microsoft.com/office/word/2006/wordml" xmlns:wps="http://schemas.microsoft.com/office/word/2010/wordprocessingShape" mc:Ignorable="w14 w15 w16se w16cid wp14">
   <w:body>
     <w:p>
       <w:pPr>
@@ -46,6 +46,24 @@
           <w:szCs w:val="28"/>
         </w:rPr>
         <w:t>Zombicide</w:t>
+      </w:r>
+      <w:proofErr w:type="spellEnd"/>
+      <w:r>
+        <w:rPr>
+          <w:b/>
+          <w:sz w:val="28"/>
+          <w:szCs w:val="28"/>
+        </w:rPr>
+        <w:t xml:space="preserve"> </w:t>
+      </w:r>
+      <w:proofErr w:type="spellStart"/>
+      <w:r>
+        <w:rPr>
+          <w:b/>
+          <w:sz w:val="28"/>
+          <w:szCs w:val="28"/>
+        </w:rPr>
+        <w:t>Pédagoquige</w:t>
       </w:r>
       <w:proofErr w:type="spellEnd"/>
     </w:p>
@@ -90,13 +108,104 @@
         <w:jc w:val="both"/>
       </w:pPr>
       <w:r>
+        <w:t xml:space="preserve">Lien vers règle du jeu </w:t>
+      </w:r>
+      <w:proofErr w:type="spellStart"/>
+      <w:r>
+        <w:t>Zombicide</w:t>
+      </w:r>
+      <w:proofErr w:type="spellEnd"/>
+      <w:r>
+        <w:t xml:space="preserve"> : </w:t>
+      </w:r>
+      <w:r>
+        <w:t>https://</w:t>
+      </w:r>
+      <w:hyperlink r:id="rId7" w:history="1">
+        <w:r>
+          <w:rPr>
+            <w:rStyle w:val="Lienhypertexte"/>
+          </w:rPr>
+          <w:t>https://www.zombicide.com/dl/rulebook-zombicide-season-1.pdf</w:t>
+        </w:r>
+      </w:hyperlink>
+    </w:p>
+    <w:p>
+      <w:pPr>
+        <w:ind w:firstLine="360"/>
+        <w:jc w:val="both"/>
+      </w:pPr>
+      <w:r>
+        <w:t xml:space="preserve">Dans notre version les survivants sont les professeurs et les zombies sont les étudiants. </w:t>
+      </w:r>
+    </w:p>
+    <w:p>
+      <w:pPr>
+        <w:ind w:firstLine="360"/>
+        <w:jc w:val="both"/>
+      </w:pPr>
+      <w:r>
+        <w:t>Nous avons gardé la major partie des règle</w:t>
+      </w:r>
+      <w:r>
+        <w:t>s</w:t>
+      </w:r>
+      <w:r>
+        <w:t xml:space="preserve"> du jeu de base mais en modifiant quelque</w:t>
+      </w:r>
+      <w:r>
+        <w:t>s</w:t>
+      </w:r>
+      <w:r>
+        <w:t xml:space="preserve"> éléments </w:t>
+      </w:r>
+      <w:r>
+        <w:t>comme le fait que les objets permettant d’ouvrir les portes n’ont vocation cas l’ouverture des portes et non la validation, ainsi que l’ajout de Type d’</w:t>
+      </w:r>
+      <w:proofErr w:type="spellStart"/>
+      <w:r>
+        <w:t>UVs</w:t>
+      </w:r>
+      <w:proofErr w:type="spellEnd"/>
+      <w:r>
+        <w:t xml:space="preserve"> pour les outils de validation et aussi pour les étudiants, donc certains outils ne peuvent pas être utilisés contre certains étudiants du fait qu’ils ont besoin de validation d’</w:t>
+      </w:r>
+      <w:proofErr w:type="spellStart"/>
+      <w:r>
+        <w:t>UVs</w:t>
+      </w:r>
+      <w:proofErr w:type="spellEnd"/>
+      <w:r>
+        <w:t xml:space="preserve"> sur un ou plusieurs types d’</w:t>
+      </w:r>
+      <w:proofErr w:type="spellStart"/>
+      <w:r>
+        <w:t>UVs</w:t>
+      </w:r>
+      <w:proofErr w:type="spellEnd"/>
+      <w:r>
+        <w:t xml:space="preserve">. </w:t>
+      </w:r>
+    </w:p>
+    <w:p>
+      <w:pPr>
+        <w:ind w:firstLine="360"/>
+        <w:jc w:val="both"/>
+      </w:pPr>
+      <w:r>
         <w:t>Une partie se déroule en un certain nombre de tour de jeu, à chaque</w:t>
       </w:r>
       <w:r>
         <w:t xml:space="preserve"> début de</w:t>
       </w:r>
       <w:r>
-        <w:t xml:space="preserve"> tour de jeu des zombies apparaitront des différentes cases d’apparitions du plateau, </w:t>
+        <w:t xml:space="preserve"> tour de jeu des </w:t>
+      </w:r>
+      <w:r>
+        <w:t>étudiants</w:t>
+      </w:r>
+      <w:r>
+        <w:t xml:space="preserve"> apparaitront des différentes cases d’apparitions du plateau, </w:t>
       </w:r>
       <w:r>
         <w:t xml:space="preserve">puis les joueurs pourront effectuer divers action </w:t>
@@ -121,11 +230,43 @@
       </w:r>
       <w:r>
         <w:t xml:space="preserve"> </w:t>
+      </w:r>
+      <w:r>
+        <w:t xml:space="preserve"> </w:t>
+      </w:r>
+    </w:p>
+    <w:p>
+      <w:pPr>
+        <w:ind w:firstLine="360"/>
+        <w:jc w:val="both"/>
+      </w:pPr>
+      <w:r>
+        <w:t>Synopsis : « Début d’un nouveau semestre à l’UTBM, c’est le jour tant attendu celui des inscriptions aux consoles. Mais alors que tout se passait bien les ordinateurs s’éteignent d’un coup, problème c’est que les étudiants sont nombreux car c</w:t>
       </w:r>
       <w:bookmarkStart w:id="0" w:name="_GoBack"/>
       <w:bookmarkEnd w:id="0"/>
       <w:r>
-        <w:t xml:space="preserve"> </w:t>
+        <w:t xml:space="preserve">omme d’habitude aucun d’entres eux ne respectent les horaires de passages. Alors dans un dernier mouvement de répit un des enseignant présent dans la salle des consoles envoie un mail à toutes les enseignantes et tous les enseignants de leur venir en aide pour que tout se passe comme prévu. C’est ainsi que 4 valeureux professeurs se sont donné rendez-vous à l’accueil du bâtiment pour partir </w:t>
+      </w:r>
+      <w:r>
+        <w:t>à la recherche des différents disjoncteurs pour remettre le courant dans la salle des consoles, mais pour se faire ils vont devoir faire face à des hordes d’étudiants et revenir à des méthodes traditionnelles de validation d’UV celle sur feuille manuscrite !!! »</w:t>
+      </w:r>
+    </w:p>
+    <w:p>
+      <w:pPr>
+        <w:ind w:firstLine="360"/>
+        <w:jc w:val="both"/>
+      </w:pPr>
+      <w:r>
+        <w:t xml:space="preserve">Ici le but du jeu est d’activé un ou plusieurs disjoncteurs en fonctions de la difficulté et de réussir à faire parvenir un professeur à la salle des consoles, tout en validant les </w:t>
+      </w:r>
+      <w:proofErr w:type="spellStart"/>
+      <w:r>
+        <w:t>UVs</w:t>
+      </w:r>
+      <w:proofErr w:type="spellEnd"/>
+      <w:r>
+        <w:t xml:space="preserve"> des différents étudiants qu’ils croiseront sur leur route.</w:t>
       </w:r>
     </w:p>
     <w:p>
@@ -137,10 +278,14 @@
         </w:numPr>
       </w:pPr>
       <w:r>
-        <w:t>Scénarii</w:t>
-      </w:r>
-    </w:p>
-    <w:p/>
+        <w:t>Diagramme cas d’utilisation</w:t>
+      </w:r>
+    </w:p>
+    <w:p>
+      <w:pPr>
+        <w:ind w:left="708"/>
+      </w:pPr>
+    </w:p>
     <w:p>
       <w:pPr>
         <w:pStyle w:val="Titre1"/>
@@ -163,12 +308,13 @@
         </w:numPr>
       </w:pPr>
       <w:r>
+        <w:lastRenderedPageBreak/>
         <w:t>Diagramme de classe</w:t>
       </w:r>
     </w:p>
     <w:sectPr>
-      <w:headerReference w:type="default" r:id="rId7"/>
-      <w:footerReference w:type="default" r:id="rId8"/>
+      <w:headerReference w:type="default" r:id="rId8"/>
+      <w:footerReference w:type="default" r:id="rId9"/>
       <w:pgSz w:w="11906" w:h="16838"/>
       <w:pgMar w:top="1417" w:right="1417" w:bottom="1417" w:left="1417" w:header="708" w:footer="708" w:gutter="0"/>
       <w:cols w:space="708"/>
@@ -179,7 +325,7 @@
 </file>
 
 <file path=word/endnotes.xml><?xml version="1.0" encoding="utf-8"?>
-<w:endnotes xmlns:wpc="http://schemas.microsoft.com/office/word/2010/wordprocessingCanvas" xmlns:mc="http://schemas.openxmlformats.org/markup-compatibility/2006" xmlns:o="urn:schemas-microsoft-com:office:office" xmlns:r="http://schemas.openxmlformats.org/officeDocument/2006/relationships" xmlns:m="http://schemas.openxmlformats.org/officeDocument/2006/math" xmlns:v="urn:schemas-microsoft-com:vml" xmlns:wp14="http://schemas.microsoft.com/office/word/2010/wordprocessingDrawing" xmlns:wp="http://schemas.openxmlformats.org/drawingml/2006/wordprocessingDrawing" xmlns:w10="urn:schemas-microsoft-com:office:word" xmlns:w="http://schemas.openxmlformats.org/wordprocessingml/2006/main" xmlns:w14="http://schemas.microsoft.com/office/word/2010/wordml" xmlns:w15="http://schemas.microsoft.com/office/word/2012/wordml" xmlns:wpg="http://schemas.microsoft.com/office/word/2010/wordprocessingGroup" xmlns:wpi="http://schemas.microsoft.com/office/word/2010/wordprocessingInk" xmlns:wne="http://schemas.microsoft.com/office/word/2006/wordml" xmlns:wps="http://schemas.microsoft.com/office/word/2010/wordprocessingShape" mc:Ignorable="w14 w15 wp14">
+<w:endnotes xmlns:wpc="http://schemas.microsoft.com/office/word/2010/wordprocessingCanvas" xmlns:cx="http://schemas.microsoft.com/office/drawing/2014/chartex" xmlns:cx1="http://schemas.microsoft.com/office/drawing/2015/9/8/chartex" xmlns:cx2="http://schemas.microsoft.com/office/drawing/2015/10/21/chartex" xmlns:cx3="http://schemas.microsoft.com/office/drawing/2016/5/9/chartex" xmlns:cx4="http://schemas.microsoft.com/office/drawing/2016/5/10/chartex" xmlns:cx5="http://schemas.microsoft.com/office/drawing/2016/5/11/chartex" xmlns:cx6="http://schemas.microsoft.com/office/drawing/2016/5/12/chartex" xmlns:cx7="http://schemas.microsoft.com/office/drawing/2016/5/13/chartex" xmlns:cx8="http://schemas.microsoft.com/office/drawing/2016/5/14/chartex" xmlns:mc="http://schemas.openxmlformats.org/markup-compatibility/2006" xmlns:aink="http://schemas.microsoft.com/office/drawing/2016/ink" xmlns:am3d="http://schemas.microsoft.com/office/drawing/2017/model3d" xmlns:o="urn:schemas-microsoft-com:office:office" xmlns:r="http://schemas.openxmlformats.org/officeDocument/2006/relationships" xmlns:m="http://schemas.openxmlformats.org/officeDocument/2006/math" xmlns:v="urn:schemas-microsoft-com:vml" xmlns:wp14="http://schemas.microsoft.com/office/word/2010/wordprocessingDrawing" xmlns:wp="http://schemas.openxmlformats.org/drawingml/2006/wordprocessingDrawing" xmlns:w10="urn:schemas-microsoft-com:office:word" xmlns:w="http://schemas.openxmlformats.org/wordprocessingml/2006/main" xmlns:w14="http://schemas.microsoft.com/office/word/2010/wordml" xmlns:w15="http://schemas.microsoft.com/office/word/2012/wordml" xmlns:w16cid="http://schemas.microsoft.com/office/word/2016/wordml/cid" xmlns:w16se="http://schemas.microsoft.com/office/word/2015/wordml/symex" xmlns:wpg="http://schemas.microsoft.com/office/word/2010/wordprocessingGroup" xmlns:wpi="http://schemas.microsoft.com/office/word/2010/wordprocessingInk" xmlns:wne="http://schemas.microsoft.com/office/word/2006/wordml" xmlns:wps="http://schemas.microsoft.com/office/word/2010/wordprocessingShape" mc:Ignorable="w14 w15 w16se w16cid wp14">
   <w:endnote w:type="separator" w:id="-1">
     <w:p>
       <w:pPr>
@@ -204,7 +350,7 @@
 </file>
 
 <file path=word/footer1.xml><?xml version="1.0" encoding="utf-8"?>
-<w:ftr xmlns:wpc="http://schemas.microsoft.com/office/word/2010/wordprocessingCanvas" xmlns:mc="http://schemas.openxmlformats.org/markup-compatibility/2006" xmlns:o="urn:schemas-microsoft-com:office:office" xmlns:r="http://schemas.openxmlformats.org/officeDocument/2006/relationships" xmlns:m="http://schemas.openxmlformats.org/officeDocument/2006/math" xmlns:v="urn:schemas-microsoft-com:vml" xmlns:wp14="http://schemas.microsoft.com/office/word/2010/wordprocessingDrawing" xmlns:wp="http://schemas.openxmlformats.org/drawingml/2006/wordprocessingDrawing" xmlns:w10="urn:schemas-microsoft-com:office:word" xmlns:w="http://schemas.openxmlformats.org/wordprocessingml/2006/main" xmlns:w14="http://schemas.microsoft.com/office/word/2010/wordml" xmlns:w15="http://schemas.microsoft.com/office/word/2012/wordml" xmlns:wpg="http://schemas.microsoft.com/office/word/2010/wordprocessingGroup" xmlns:wpi="http://schemas.microsoft.com/office/word/2010/wordprocessingInk" xmlns:wne="http://schemas.microsoft.com/office/word/2006/wordml" xmlns:wps="http://schemas.microsoft.com/office/word/2010/wordprocessingShape" mc:Ignorable="w14 w15 wp14">
+<w:ftr xmlns:wpc="http://schemas.microsoft.com/office/word/2010/wordprocessingCanvas" xmlns:cx="http://schemas.microsoft.com/office/drawing/2014/chartex" xmlns:cx1="http://schemas.microsoft.com/office/drawing/2015/9/8/chartex" xmlns:cx2="http://schemas.microsoft.com/office/drawing/2015/10/21/chartex" xmlns:cx3="http://schemas.microsoft.com/office/drawing/2016/5/9/chartex" xmlns:cx4="http://schemas.microsoft.com/office/drawing/2016/5/10/chartex" xmlns:cx5="http://schemas.microsoft.com/office/drawing/2016/5/11/chartex" xmlns:cx6="http://schemas.microsoft.com/office/drawing/2016/5/12/chartex" xmlns:cx7="http://schemas.microsoft.com/office/drawing/2016/5/13/chartex" xmlns:cx8="http://schemas.microsoft.com/office/drawing/2016/5/14/chartex" xmlns:mc="http://schemas.openxmlformats.org/markup-compatibility/2006" xmlns:aink="http://schemas.microsoft.com/office/drawing/2016/ink" xmlns:am3d="http://schemas.microsoft.com/office/drawing/2017/model3d" xmlns:o="urn:schemas-microsoft-com:office:office" xmlns:r="http://schemas.openxmlformats.org/officeDocument/2006/relationships" xmlns:m="http://schemas.openxmlformats.org/officeDocument/2006/math" xmlns:v="urn:schemas-microsoft-com:vml" xmlns:wp14="http://schemas.microsoft.com/office/word/2010/wordprocessingDrawing" xmlns:wp="http://schemas.openxmlformats.org/drawingml/2006/wordprocessingDrawing" xmlns:w10="urn:schemas-microsoft-com:office:word" xmlns:w="http://schemas.openxmlformats.org/wordprocessingml/2006/main" xmlns:w14="http://schemas.microsoft.com/office/word/2010/wordml" xmlns:w15="http://schemas.microsoft.com/office/word/2012/wordml" xmlns:w16cid="http://schemas.microsoft.com/office/word/2016/wordml/cid" xmlns:w16se="http://schemas.microsoft.com/office/word/2015/wordml/symex" xmlns:wpg="http://schemas.microsoft.com/office/word/2010/wordprocessingGroup" xmlns:wpi="http://schemas.microsoft.com/office/word/2010/wordprocessingInk" xmlns:wne="http://schemas.microsoft.com/office/word/2006/wordml" xmlns:wps="http://schemas.microsoft.com/office/word/2010/wordprocessingShape" mc:Ignorable="w14 w15 w16se w16cid wp14">
   <w:p>
     <w:pPr>
       <w:pStyle w:val="Pieddepage"/>
@@ -227,7 +373,7 @@
 </file>
 
 <file path=word/footnotes.xml><?xml version="1.0" encoding="utf-8"?>
-<w:footnotes xmlns:wpc="http://schemas.microsoft.com/office/word/2010/wordprocessingCanvas" xmlns:mc="http://schemas.openxmlformats.org/markup-compatibility/2006" xmlns:o="urn:schemas-microsoft-com:office:office" xmlns:r="http://schemas.openxmlformats.org/officeDocument/2006/relationships" xmlns:m="http://schemas.openxmlformats.org/officeDocument/2006/math" xmlns:v="urn:schemas-microsoft-com:vml" xmlns:wp14="http://schemas.microsoft.com/office/word/2010/wordprocessingDrawing" xmlns:wp="http://schemas.openxmlformats.org/drawingml/2006/wordprocessingDrawing" xmlns:w10="urn:schemas-microsoft-com:office:word" xmlns:w="http://schemas.openxmlformats.org/wordprocessingml/2006/main" xmlns:w14="http://schemas.microsoft.com/office/word/2010/wordml" xmlns:w15="http://schemas.microsoft.com/office/word/2012/wordml" xmlns:wpg="http://schemas.microsoft.com/office/word/2010/wordprocessingGroup" xmlns:wpi="http://schemas.microsoft.com/office/word/2010/wordprocessingInk" xmlns:wne="http://schemas.microsoft.com/office/word/2006/wordml" xmlns:wps="http://schemas.microsoft.com/office/word/2010/wordprocessingShape" mc:Ignorable="w14 w15 wp14">
+<w:footnotes xmlns:wpc="http://schemas.microsoft.com/office/word/2010/wordprocessingCanvas" xmlns:cx="http://schemas.microsoft.com/office/drawing/2014/chartex" xmlns:cx1="http://schemas.microsoft.com/office/drawing/2015/9/8/chartex" xmlns:cx2="http://schemas.microsoft.com/office/drawing/2015/10/21/chartex" xmlns:cx3="http://schemas.microsoft.com/office/drawing/2016/5/9/chartex" xmlns:cx4="http://schemas.microsoft.com/office/drawing/2016/5/10/chartex" xmlns:cx5="http://schemas.microsoft.com/office/drawing/2016/5/11/chartex" xmlns:cx6="http://schemas.microsoft.com/office/drawing/2016/5/12/chartex" xmlns:cx7="http://schemas.microsoft.com/office/drawing/2016/5/13/chartex" xmlns:cx8="http://schemas.microsoft.com/office/drawing/2016/5/14/chartex" xmlns:mc="http://schemas.openxmlformats.org/markup-compatibility/2006" xmlns:aink="http://schemas.microsoft.com/office/drawing/2016/ink" xmlns:am3d="http://schemas.microsoft.com/office/drawing/2017/model3d" xmlns:o="urn:schemas-microsoft-com:office:office" xmlns:r="http://schemas.openxmlformats.org/officeDocument/2006/relationships" xmlns:m="http://schemas.openxmlformats.org/officeDocument/2006/math" xmlns:v="urn:schemas-microsoft-com:vml" xmlns:wp14="http://schemas.microsoft.com/office/word/2010/wordprocessingDrawing" xmlns:wp="http://schemas.openxmlformats.org/drawingml/2006/wordprocessingDrawing" xmlns:w10="urn:schemas-microsoft-com:office:word" xmlns:w="http://schemas.openxmlformats.org/wordprocessingml/2006/main" xmlns:w14="http://schemas.microsoft.com/office/word/2010/wordml" xmlns:w15="http://schemas.microsoft.com/office/word/2012/wordml" xmlns:w16cid="http://schemas.microsoft.com/office/word/2016/wordml/cid" xmlns:w16se="http://schemas.microsoft.com/office/word/2015/wordml/symex" xmlns:wpg="http://schemas.microsoft.com/office/word/2010/wordprocessingGroup" xmlns:wpi="http://schemas.microsoft.com/office/word/2010/wordprocessingInk" xmlns:wne="http://schemas.microsoft.com/office/word/2006/wordml" xmlns:wps="http://schemas.microsoft.com/office/word/2010/wordprocessingShape" mc:Ignorable="w14 w15 w16se w16cid wp14">
   <w:footnote w:type="separator" w:id="-1">
     <w:p>
       <w:pPr>
@@ -252,7 +398,7 @@
 </file>
 
 <file path=word/header1.xml><?xml version="1.0" encoding="utf-8"?>
-<w:hdr xmlns:wpc="http://schemas.microsoft.com/office/word/2010/wordprocessingCanvas" xmlns:mc="http://schemas.openxmlformats.org/markup-compatibility/2006" xmlns:o="urn:schemas-microsoft-com:office:office" xmlns:r="http://schemas.openxmlformats.org/officeDocument/2006/relationships" xmlns:m="http://schemas.openxmlformats.org/officeDocument/2006/math" xmlns:v="urn:schemas-microsoft-com:vml" xmlns:wp14="http://schemas.microsoft.com/office/word/2010/wordprocessingDrawing" xmlns:wp="http://schemas.openxmlformats.org/drawingml/2006/wordprocessingDrawing" xmlns:w10="urn:schemas-microsoft-com:office:word" xmlns:w="http://schemas.openxmlformats.org/wordprocessingml/2006/main" xmlns:w14="http://schemas.microsoft.com/office/word/2010/wordml" xmlns:w15="http://schemas.microsoft.com/office/word/2012/wordml" xmlns:wpg="http://schemas.microsoft.com/office/word/2010/wordprocessingGroup" xmlns:wpi="http://schemas.microsoft.com/office/word/2010/wordprocessingInk" xmlns:wne="http://schemas.microsoft.com/office/word/2006/wordml" xmlns:wps="http://schemas.microsoft.com/office/word/2010/wordprocessingShape" mc:Ignorable="w14 w15 wp14">
+<w:hdr xmlns:wpc="http://schemas.microsoft.com/office/word/2010/wordprocessingCanvas" xmlns:cx="http://schemas.microsoft.com/office/drawing/2014/chartex" xmlns:cx1="http://schemas.microsoft.com/office/drawing/2015/9/8/chartex" xmlns:cx2="http://schemas.microsoft.com/office/drawing/2015/10/21/chartex" xmlns:cx3="http://schemas.microsoft.com/office/drawing/2016/5/9/chartex" xmlns:cx4="http://schemas.microsoft.com/office/drawing/2016/5/10/chartex" xmlns:cx5="http://schemas.microsoft.com/office/drawing/2016/5/11/chartex" xmlns:cx6="http://schemas.microsoft.com/office/drawing/2016/5/12/chartex" xmlns:cx7="http://schemas.microsoft.com/office/drawing/2016/5/13/chartex" xmlns:cx8="http://schemas.microsoft.com/office/drawing/2016/5/14/chartex" xmlns:mc="http://schemas.openxmlformats.org/markup-compatibility/2006" xmlns:aink="http://schemas.microsoft.com/office/drawing/2016/ink" xmlns:am3d="http://schemas.microsoft.com/office/drawing/2017/model3d" xmlns:o="urn:schemas-microsoft-com:office:office" xmlns:r="http://schemas.openxmlformats.org/officeDocument/2006/relationships" xmlns:m="http://schemas.openxmlformats.org/officeDocument/2006/math" xmlns:v="urn:schemas-microsoft-com:vml" xmlns:wp14="http://schemas.microsoft.com/office/word/2010/wordprocessingDrawing" xmlns:wp="http://schemas.openxmlformats.org/drawingml/2006/wordprocessingDrawing" xmlns:w10="urn:schemas-microsoft-com:office:word" xmlns:w="http://schemas.openxmlformats.org/wordprocessingml/2006/main" xmlns:w14="http://schemas.microsoft.com/office/word/2010/wordml" xmlns:w15="http://schemas.microsoft.com/office/word/2012/wordml" xmlns:w16cid="http://schemas.microsoft.com/office/word/2016/wordml/cid" xmlns:w16se="http://schemas.microsoft.com/office/word/2015/wordml/symex" xmlns:wpg="http://schemas.microsoft.com/office/word/2010/wordprocessingGroup" xmlns:wpi="http://schemas.microsoft.com/office/word/2010/wordprocessingInk" xmlns:wne="http://schemas.microsoft.com/office/word/2006/wordml" xmlns:wps="http://schemas.microsoft.com/office/word/2010/wordprocessingShape" mc:Ignorable="w14 w15 w16se w16cid wp14">
   <w:p>
     <w:pPr>
       <w:pStyle w:val="En-tte"/>
@@ -266,7 +412,7 @@
 </file>
 
 <file path=word/numbering.xml><?xml version="1.0" encoding="utf-8"?>
-<w:numbering xmlns:wpc="http://schemas.microsoft.com/office/word/2010/wordprocessingCanvas" xmlns:mc="http://schemas.openxmlformats.org/markup-compatibility/2006" xmlns:o="urn:schemas-microsoft-com:office:office" xmlns:r="http://schemas.openxmlformats.org/officeDocument/2006/relationships" xmlns:m="http://schemas.openxmlformats.org/officeDocument/2006/math" xmlns:v="urn:schemas-microsoft-com:vml" xmlns:wp14="http://schemas.microsoft.com/office/word/2010/wordprocessingDrawing" xmlns:wp="http://schemas.openxmlformats.org/drawingml/2006/wordprocessingDrawing" xmlns:w10="urn:schemas-microsoft-com:office:word" xmlns:w="http://schemas.openxmlformats.org/wordprocessingml/2006/main" xmlns:w14="http://schemas.microsoft.com/office/word/2010/wordml" xmlns:w15="http://schemas.microsoft.com/office/word/2012/wordml" xmlns:wpg="http://schemas.microsoft.com/office/word/2010/wordprocessingGroup" xmlns:wpi="http://schemas.microsoft.com/office/word/2010/wordprocessingInk" xmlns:wne="http://schemas.microsoft.com/office/word/2006/wordml" xmlns:wps="http://schemas.microsoft.com/office/word/2010/wordprocessingShape" mc:Ignorable="w14 w15 wp14">
+<w:numbering xmlns:wpc="http://schemas.microsoft.com/office/word/2010/wordprocessingCanvas" xmlns:cx="http://schemas.microsoft.com/office/drawing/2014/chartex" xmlns:cx1="http://schemas.microsoft.com/office/drawing/2015/9/8/chartex" xmlns:cx2="http://schemas.microsoft.com/office/drawing/2015/10/21/chartex" xmlns:cx3="http://schemas.microsoft.com/office/drawing/2016/5/9/chartex" xmlns:cx4="http://schemas.microsoft.com/office/drawing/2016/5/10/chartex" xmlns:cx5="http://schemas.microsoft.com/office/drawing/2016/5/11/chartex" xmlns:cx6="http://schemas.microsoft.com/office/drawing/2016/5/12/chartex" xmlns:cx7="http://schemas.microsoft.com/office/drawing/2016/5/13/chartex" xmlns:cx8="http://schemas.microsoft.com/office/drawing/2016/5/14/chartex" xmlns:mc="http://schemas.openxmlformats.org/markup-compatibility/2006" xmlns:aink="http://schemas.microsoft.com/office/drawing/2016/ink" xmlns:am3d="http://schemas.microsoft.com/office/drawing/2017/model3d" xmlns:o="urn:schemas-microsoft-com:office:office" xmlns:r="http://schemas.openxmlformats.org/officeDocument/2006/relationships" xmlns:m="http://schemas.openxmlformats.org/officeDocument/2006/math" xmlns:v="urn:schemas-microsoft-com:vml" xmlns:wp14="http://schemas.microsoft.com/office/word/2010/wordprocessingDrawing" xmlns:wp="http://schemas.openxmlformats.org/drawingml/2006/wordprocessingDrawing" xmlns:w10="urn:schemas-microsoft-com:office:word" xmlns:w="http://schemas.openxmlformats.org/wordprocessingml/2006/main" xmlns:w14="http://schemas.microsoft.com/office/word/2010/wordml" xmlns:w15="http://schemas.microsoft.com/office/word/2012/wordml" xmlns:w16cid="http://schemas.microsoft.com/office/word/2016/wordml/cid" xmlns:w16se="http://schemas.microsoft.com/office/word/2015/wordml/symex" xmlns:wpg="http://schemas.microsoft.com/office/word/2010/wordprocessingGroup" xmlns:wpi="http://schemas.microsoft.com/office/word/2010/wordprocessingInk" xmlns:wne="http://schemas.microsoft.com/office/word/2006/wordml" xmlns:wps="http://schemas.microsoft.com/office/word/2010/wordprocessingShape" mc:Ignorable="w14 w15 w16se w16cid wp14">
   <w:abstractNum w:abstractNumId="0" w15:restartNumberingAfterBreak="0">
     <w:nsid w:val="3B0034A6"/>
     <w:multiLevelType w:val="hybridMultilevel"/>
@@ -455,7 +601,7 @@
 </file>
 
 <file path=word/styles.xml><?xml version="1.0" encoding="utf-8"?>
-<w:styles xmlns:mc="http://schemas.openxmlformats.org/markup-compatibility/2006" xmlns:r="http://schemas.openxmlformats.org/officeDocument/2006/relationships" xmlns:w="http://schemas.openxmlformats.org/wordprocessingml/2006/main" xmlns:w14="http://schemas.microsoft.com/office/word/2010/wordml" xmlns:w15="http://schemas.microsoft.com/office/word/2012/wordml" mc:Ignorable="w14 w15">
+<w:styles xmlns:mc="http://schemas.openxmlformats.org/markup-compatibility/2006" xmlns:r="http://schemas.openxmlformats.org/officeDocument/2006/relationships" xmlns:w="http://schemas.openxmlformats.org/wordprocessingml/2006/main" xmlns:w14="http://schemas.microsoft.com/office/word/2010/wordml" xmlns:w15="http://schemas.microsoft.com/office/word/2012/wordml" xmlns:w16cid="http://schemas.microsoft.com/office/word/2016/wordml/cid" xmlns:w16se="http://schemas.microsoft.com/office/word/2015/wordml/symex" mc:Ignorable="w14 w15 w16se w16cid">
   <w:docDefaults>
     <w:rPrDefault>
       <w:rPr>
@@ -471,7 +617,7 @@
       </w:pPr>
     </w:pPrDefault>
   </w:docDefaults>
-  <w:latentStyles w:defLockedState="0" w:defUIPriority="99" w:defSemiHidden="0" w:defUnhideWhenUsed="0" w:defQFormat="0" w:count="371">
+  <w:latentStyles w:defLockedState="0" w:defUIPriority="99" w:defSemiHidden="0" w:defUnhideWhenUsed="0" w:defQFormat="0" w:count="375">
     <w:lsdException w:name="Normal" w:uiPriority="0" w:qFormat="1"/>
     <w:lsdException w:name="heading 1" w:uiPriority="9" w:qFormat="1"/>
     <w:lsdException w:name="heading 2" w:semiHidden="1" w:uiPriority="9" w:unhideWhenUsed="1" w:qFormat="1"/>
@@ -577,7 +723,6 @@
     <w:lsdException w:name="HTML Sample" w:semiHidden="1" w:unhideWhenUsed="1"/>
     <w:lsdException w:name="HTML Typewriter" w:semiHidden="1" w:unhideWhenUsed="1"/>
     <w:lsdException w:name="HTML Variable" w:semiHidden="1" w:unhideWhenUsed="1"/>
-    <w:lsdException w:name="Normal Table" w:semiHidden="1" w:unhideWhenUsed="1"/>
     <w:lsdException w:name="annotation subject" w:semiHidden="1" w:unhideWhenUsed="1"/>
     <w:lsdException w:name="No List" w:semiHidden="1" w:unhideWhenUsed="1"/>
     <w:lsdException w:name="Outline List 1" w:semiHidden="1" w:unhideWhenUsed="1"/>
@@ -621,10 +766,8 @@
     <w:lsdException w:name="Table Elegant" w:semiHidden="1" w:unhideWhenUsed="1"/>
     <w:lsdException w:name="Table Professional" w:semiHidden="1" w:unhideWhenUsed="1"/>
     <w:lsdException w:name="Table Subtle 1" w:semiHidden="1" w:unhideWhenUsed="1"/>
-    <w:lsdException w:name="Table Subtle 2" w:semiHidden="1" w:unhideWhenUsed="1"/>
     <w:lsdException w:name="Table Web 1" w:semiHidden="1" w:unhideWhenUsed="1"/>
     <w:lsdException w:name="Table Web 2" w:semiHidden="1" w:unhideWhenUsed="1"/>
-    <w:lsdException w:name="Table Web 3" w:semiHidden="1" w:unhideWhenUsed="1"/>
     <w:lsdException w:name="Balloon Text" w:semiHidden="1" w:unhideWhenUsed="1"/>
     <w:lsdException w:name="Table Grid" w:uiPriority="39"/>
     <w:lsdException w:name="Table Theme" w:semiHidden="1" w:unhideWhenUsed="1"/>
@@ -843,6 +986,10 @@
     <w:lsdException w:name="List Table 5 Dark Accent 6" w:uiPriority="50"/>
     <w:lsdException w:name="List Table 6 Colorful Accent 6" w:uiPriority="51"/>
     <w:lsdException w:name="List Table 7 Colorful Accent 6" w:uiPriority="52"/>
+    <w:lsdException w:name="Mention" w:semiHidden="1" w:unhideWhenUsed="1"/>
+    <w:lsdException w:name="Smart Hyperlink" w:semiHidden="1" w:unhideWhenUsed="1"/>
+    <w:lsdException w:name="Hashtag" w:semiHidden="1" w:unhideWhenUsed="1"/>
+    <w:lsdException w:name="Unresolved Mention" w:semiHidden="1" w:unhideWhenUsed="1"/>
   </w:latentStyles>
   <w:style w:type="paragraph" w:default="1" w:styleId="Normal">
     <w:name w:val="Normal"/>
@@ -985,6 +1132,29 @@
       <w:color w:val="2E74B5" w:themeColor="accent1" w:themeShade="BF"/>
       <w:sz w:val="32"/>
       <w:szCs w:val="32"/>
+    </w:rPr>
+  </w:style>
+  <w:style w:type="character" w:styleId="Lienhypertexte">
+    <w:name w:val="Hyperlink"/>
+    <w:basedOn w:val="Policepardfaut"/>
+    <w:uiPriority w:val="99"/>
+    <w:unhideWhenUsed/>
+    <w:rsid w:val="00D53CEB"/>
+    <w:rPr>
+      <w:color w:val="0563C1" w:themeColor="hyperlink"/>
+      <w:u w:val="single"/>
+    </w:rPr>
+  </w:style>
+  <w:style w:type="character" w:styleId="Mentionnonrsolue">
+    <w:name w:val="Unresolved Mention"/>
+    <w:basedOn w:val="Policepardfaut"/>
+    <w:uiPriority w:val="99"/>
+    <w:semiHidden/>
+    <w:unhideWhenUsed/>
+    <w:rsid w:val="00D53CEB"/>
+    <w:rPr>
+      <w:color w:val="605E5C"/>
+      <w:shd w:val="clear" w:color="auto" w:fill="E1DFDD"/>
     </w:rPr>
   </w:style>
 </w:styles>

</xml_diff>